<commit_message>
Small changes to Planungsdokumente
</commit_message>
<xml_diff>
--- a/Projekthandbuch/Planungsdokumente/Backlog.docx
+++ b/Projekthandbuch/Planungsdokumente/Backlog.docx
@@ -2,20 +2,6 @@
 <file path=word/document.xml><?xml version="1.0" encoding="utf-8"?>
 <w:document xmlns:wpc="http://schemas.microsoft.com/office/word/2010/wordprocessingCanvas" xmlns:cx="http://schemas.microsoft.com/office/drawing/2014/chartex" xmlns:cx1="http://schemas.microsoft.com/office/drawing/2015/9/8/chartex" xmlns:cx2="http://schemas.microsoft.com/office/drawing/2015/10/21/chartex" xmlns:cx3="http://schemas.microsoft.com/office/drawing/2016/5/9/chartex" xmlns:cx4="http://schemas.microsoft.com/office/drawing/2016/5/10/chartex" xmlns:cx5="http://schemas.microsoft.com/office/drawing/2016/5/11/chartex" xmlns:cx6="http://schemas.microsoft.com/office/drawing/2016/5/12/chartex" xmlns:cx7="http://schemas.microsoft.com/office/drawing/2016/5/13/chartex" xmlns:cx8="http://schemas.microsoft.com/office/drawing/2016/5/14/chartex" xmlns:mc="http://schemas.openxmlformats.org/markup-compatibility/2006" xmlns:aink="http://schemas.microsoft.com/office/drawing/2016/ink" xmlns:am3d="http://schemas.microsoft.com/office/drawing/2017/model3d" xmlns:o="urn:schemas-microsoft-com:office:office" xmlns:oel="http://schemas.microsoft.com/office/2019/extlst" xmlns:r="http://schemas.openxmlformats.org/officeDocument/2006/relationships" xmlns:m="http://schemas.openxmlformats.org/officeDocument/2006/math" xmlns:v="urn:schemas-microsoft-com:vml" xmlns:wp14="http://schemas.microsoft.com/office/word/2010/wordprocessingDrawing" xmlns:wp="http://schemas.openxmlformats.org/drawingml/2006/wordprocessingDrawing" xmlns:w10="urn:schemas-microsoft-com:office:word" xmlns:w="http://schemas.openxmlformats.org/wordprocessingml/2006/main" xmlns:w14="http://schemas.microsoft.com/office/word/2010/wordml" xmlns:w15="http://schemas.microsoft.com/office/word/2012/wordml" xmlns:w16cex="http://schemas.microsoft.com/office/word/2018/wordml/cex" xmlns:w16cid="http://schemas.microsoft.com/office/word/2016/wordml/cid" xmlns:w16="http://schemas.microsoft.com/office/word/2018/wordml" xmlns:w16du="http://schemas.microsoft.com/office/word/2023/wordml/word16du" xmlns:w16sdtdh="http://schemas.microsoft.com/office/word/2020/wordml/sdtdatahash" xmlns:w16se="http://schemas.microsoft.com/office/word/2015/wordml/symex" xmlns:wpg="http://schemas.microsoft.com/office/word/2010/wordprocessingGroup" xmlns:wpi="http://schemas.microsoft.com/office/word/2010/wordprocessingInk" xmlns:wne="http://schemas.microsoft.com/office/word/2006/wordml" xmlns:wps="http://schemas.microsoft.com/office/word/2010/wordprocessingShape" mc:Ignorable="w14 w15 w16se w16cid w16 w16cex w16sdtdh w16du wp14">
   <w:body>
-    <w:p>
-      <w:pPr>
-        <w:rPr>
-          <w:lang w:val="de-DE"/>
-        </w:rPr>
-      </w:pPr>
-    </w:p>
-    <w:p>
-      <w:pPr>
-        <w:rPr>
-          <w:lang w:val="de-DE"/>
-        </w:rPr>
-      </w:pPr>
-    </w:p>
     <w:p>
       <w:pPr>
         <w:rPr>
@@ -81,6 +67,7 @@
         <w:tc>
           <w:tcPr>
             <w:tcW w:w="508" w:type="dxa"/>
+            <w:shd w:val="clear" w:color="auto" w:fill="A6A6A6" w:themeFill="background1" w:themeFillShade="A6"/>
           </w:tcPr>
           <w:p>
             <w:pPr>
@@ -99,6 +86,7 @@
         <w:tc>
           <w:tcPr>
             <w:tcW w:w="905" w:type="dxa"/>
+            <w:shd w:val="clear" w:color="auto" w:fill="A6A6A6" w:themeFill="background1" w:themeFillShade="A6"/>
           </w:tcPr>
           <w:p>
             <w:pPr>
@@ -117,6 +105,7 @@
         <w:tc>
           <w:tcPr>
             <w:tcW w:w="5703" w:type="dxa"/>
+            <w:shd w:val="clear" w:color="auto" w:fill="A6A6A6" w:themeFill="background1" w:themeFillShade="A6"/>
           </w:tcPr>
           <w:p>
             <w:pPr>
@@ -135,6 +124,7 @@
         <w:tc>
           <w:tcPr>
             <w:tcW w:w="1039" w:type="dxa"/>
+            <w:shd w:val="clear" w:color="auto" w:fill="A6A6A6" w:themeFill="background1" w:themeFillShade="A6"/>
           </w:tcPr>
           <w:p>
             <w:pPr>
@@ -153,6 +143,7 @@
         <w:tc>
           <w:tcPr>
             <w:tcW w:w="861" w:type="dxa"/>
+            <w:shd w:val="clear" w:color="auto" w:fill="A6A6A6" w:themeFill="background1" w:themeFillShade="A6"/>
           </w:tcPr>
           <w:p>
             <w:pPr>
@@ -639,6 +630,7 @@
         <w:tc>
           <w:tcPr>
             <w:tcW w:w="628" w:type="dxa"/>
+            <w:shd w:val="clear" w:color="auto" w:fill="A6A6A6" w:themeFill="background1" w:themeFillShade="A6"/>
           </w:tcPr>
           <w:p>
             <w:pPr>
@@ -657,6 +649,7 @@
         <w:tc>
           <w:tcPr>
             <w:tcW w:w="2911" w:type="dxa"/>
+            <w:shd w:val="clear" w:color="auto" w:fill="A6A6A6" w:themeFill="background1" w:themeFillShade="A6"/>
           </w:tcPr>
           <w:p>
             <w:pPr>
@@ -675,6 +668,7 @@
         <w:tc>
           <w:tcPr>
             <w:tcW w:w="2871" w:type="dxa"/>
+            <w:shd w:val="clear" w:color="auto" w:fill="A6A6A6" w:themeFill="background1" w:themeFillShade="A6"/>
           </w:tcPr>
           <w:p>
             <w:pPr>
@@ -693,6 +687,7 @@
         <w:tc>
           <w:tcPr>
             <w:tcW w:w="1723" w:type="dxa"/>
+            <w:shd w:val="clear" w:color="auto" w:fill="A6A6A6" w:themeFill="background1" w:themeFillShade="A6"/>
           </w:tcPr>
           <w:p>
             <w:pPr>
@@ -711,6 +706,7 @@
         <w:tc>
           <w:tcPr>
             <w:tcW w:w="883" w:type="dxa"/>
+            <w:shd w:val="clear" w:color="auto" w:fill="A6A6A6" w:themeFill="background1" w:themeFillShade="A6"/>
           </w:tcPr>
           <w:p>
             <w:pPr>

</xml_diff>